<commit_message>
add Phase II temporal stability plot
</commit_message>
<xml_diff>
--- a/QIBA-Phase-I-II-PhantomStudies.docx
+++ b/QIBA-Phase-I-II-PhantomStudies.docx
@@ -398,39 +398,24 @@
       <w:r>
         <w:t>\</w:t>
       </w:r>
-      <w:bookmarkStart w:id="1" w:name="_GoBack"/>
-      <w:bookmarkEnd w:id="1"/>
     </w:p>
     <w:p>
       <w:pPr>
         <w:pStyle w:val="Caption"/>
       </w:pPr>
-      <w:bookmarkStart w:id="2" w:name="_Ref496514423"/>
+      <w:bookmarkStart w:id="1" w:name="_Ref496514423"/>
       <w:r>
         <w:t xml:space="preserve">Table </w:t>
       </w:r>
-      <w:r>
-        <w:fldChar w:fldCharType="begin"/>
-      </w:r>
-      <w:r>
-        <w:instrText xml:space="preserve"> SEQ Table \* ARABIC </w:instrText>
-      </w:r>
-      <w:r>
-        <w:fldChar w:fldCharType="separate"/>
-      </w:r>
-      <w:r>
-        <w:rPr>
-          <w:noProof/>
-        </w:rPr>
-        <w:t>1</w:t>
-      </w:r>
-      <w:r>
-        <w:rPr>
-          <w:noProof/>
-        </w:rPr>
-        <w:fldChar w:fldCharType="end"/>
-      </w:r>
-      <w:bookmarkEnd w:id="2"/>
+      <w:fldSimple w:instr=" SEQ Table \* ARABIC ">
+        <w:r>
+          <w:rPr>
+            <w:noProof/>
+          </w:rPr>
+          <w:t>1</w:t>
+        </w:r>
+      </w:fldSimple>
+      <w:bookmarkEnd w:id="1"/>
       <w:r>
         <w:t>: Acoustic radiation force excitation and displacement tracking parameters used on a Verasonics research scanner with a Philips C5-2 curvilinear array to measure all the phantoms before distribution to individual measurement sites.</w:t>
       </w:r>
@@ -709,16 +694,16 @@
       <w:r>
         <w:t>, 3D MRE direct inversion (DI) algorithm was used [</w:t>
       </w:r>
-      <w:commentRangeStart w:id="3"/>
+      <w:commentRangeStart w:id="2"/>
       <w:r>
         <w:t>1</w:t>
       </w:r>
-      <w:commentRangeEnd w:id="3"/>
+      <w:commentRangeEnd w:id="2"/>
       <w:r>
         <w:rPr>
           <w:rStyle w:val="CommentReference"/>
         </w:rPr>
-        <w:commentReference w:id="3"/>
+        <w:commentReference w:id="2"/>
       </w:r>
       <w:r>
         <w:t xml:space="preserve">]. ROIs were then drawn in the middle 8 slices of stiffness map. Mean and standard deviation of magnitude complex shear stiffness (kPa), as well as its real and imaginary parts (kPa) were reported. Wave speed, phase velocity (m/s) was calculated by converting complex shear modulus according </w:t>
@@ -1181,7 +1166,7 @@
       </w:r>
     </w:p>
     <w:p>
-      <w:commentRangeStart w:id="4"/>
+      <w:commentRangeStart w:id="3"/>
       <w:r>
         <w:t xml:space="preserve">MRE measurements were made at the Mayo Clinic using a research system at frequencies of 140, 180, 200, 300, 400, 500 Hz.  Note that these frequencies are greater than those of clinical MRE systems (60 Hz), but closer to the expected bandwidth of the ultrasound SWS systems.  All MRE measurements were made in a room at a constant 20 </w:t>
       </w:r>
@@ -1197,12 +1182,12 @@
       <w:r>
         <w:t>these SWS were fit using linear regression over the measured bandwidth.</w:t>
       </w:r>
-      <w:commentRangeEnd w:id="4"/>
+      <w:commentRangeEnd w:id="3"/>
       <w:r>
         <w:rPr>
           <w:rStyle w:val="CommentReference"/>
         </w:rPr>
-        <w:commentReference w:id="4"/>
+        <w:commentReference w:id="3"/>
       </w:r>
     </w:p>
     <w:p>
@@ -1584,19 +1569,32 @@
                                 <w:rFonts w:cstheme="minorHAnsi"/>
                               </w:rPr>
                             </w:pPr>
-                            <w:bookmarkStart w:id="5" w:name="_Ref496181862"/>
+                            <w:bookmarkStart w:id="4" w:name="_Ref496181862"/>
                             <w:r>
                               <w:t xml:space="preserve">Figure </w:t>
                             </w:r>
-                            <w:fldSimple w:instr=" SEQ Figure \* ARABIC ">
-                              <w:r>
-                                <w:rPr>
-                                  <w:noProof/>
-                                </w:rPr>
-                                <w:t>1</w:t>
-                              </w:r>
-                            </w:fldSimple>
-                            <w:bookmarkEnd w:id="5"/>
+                            <w:r>
+                              <w:fldChar w:fldCharType="begin"/>
+                            </w:r>
+                            <w:r>
+                              <w:instrText xml:space="preserve"> SEQ Figure \* ARABIC </w:instrText>
+                            </w:r>
+                            <w:r>
+                              <w:fldChar w:fldCharType="separate"/>
+                            </w:r>
+                            <w:r>
+                              <w:rPr>
+                                <w:noProof/>
+                              </w:rPr>
+                              <w:t>1</w:t>
+                            </w:r>
+                            <w:r>
+                              <w:rPr>
+                                <w:noProof/>
+                              </w:rPr>
+                              <w:fldChar w:fldCharType="end"/>
+                            </w:r>
+                            <w:bookmarkEnd w:id="4"/>
                             <w:r>
                               <w:t>: Calibration measurements on all the softer (E1786) and stiffer (E1787) elastic ultrasound phantoms and MRE phantoms (E1788) using a Duke sequence at 3 different focal depths (40, 60 80 mm).  The dashed-orange line in each plot represents the grand mean of all measurements made in the ultrasound phantoms for each plot: 0.907</w:t>
                             </w:r>
@@ -1694,19 +1692,32 @@
                           <w:rFonts w:cstheme="minorHAnsi"/>
                         </w:rPr>
                       </w:pPr>
-                      <w:bookmarkStart w:id="6" w:name="_Ref496181862"/>
+                      <w:bookmarkStart w:id="5" w:name="_Ref496181862"/>
                       <w:r>
                         <w:t xml:space="preserve">Figure </w:t>
                       </w:r>
-                      <w:fldSimple w:instr=" SEQ Figure \* ARABIC ">
-                        <w:r>
-                          <w:rPr>
-                            <w:noProof/>
-                          </w:rPr>
-                          <w:t>1</w:t>
-                        </w:r>
-                      </w:fldSimple>
-                      <w:bookmarkEnd w:id="6"/>
+                      <w:r>
+                        <w:fldChar w:fldCharType="begin"/>
+                      </w:r>
+                      <w:r>
+                        <w:instrText xml:space="preserve"> SEQ Figure \* ARABIC </w:instrText>
+                      </w:r>
+                      <w:r>
+                        <w:fldChar w:fldCharType="separate"/>
+                      </w:r>
+                      <w:r>
+                        <w:rPr>
+                          <w:noProof/>
+                        </w:rPr>
+                        <w:t>1</w:t>
+                      </w:r>
+                      <w:r>
+                        <w:rPr>
+                          <w:noProof/>
+                        </w:rPr>
+                        <w:fldChar w:fldCharType="end"/>
+                      </w:r>
+                      <w:bookmarkEnd w:id="5"/>
                       <w:r>
                         <w:t>: Calibration measurements on all the softer (E1786) and stiffer (E1787) elastic ultrasound phantoms and MRE phantoms (E1788) using a Duke sequence at 3 different focal depths (40, 60 80 mm).  The dashed-orange line in each plot represents the grand mean of all measurements made in the ultrasound phantoms for each plot: 0.907</w:t>
                       </w:r>
@@ -1928,19 +1939,32 @@
       <w:pPr>
         <w:pStyle w:val="Caption"/>
       </w:pPr>
-      <w:bookmarkStart w:id="7" w:name="_Ref496517764"/>
+      <w:bookmarkStart w:id="6" w:name="_Ref496517764"/>
       <w:r>
         <w:t xml:space="preserve">Figure </w:t>
       </w:r>
-      <w:fldSimple w:instr=" SEQ Figure \* ARABIC ">
-        <w:r>
-          <w:rPr>
-            <w:noProof/>
-          </w:rPr>
-          <w:t>2</w:t>
-        </w:r>
-      </w:fldSimple>
-      <w:bookmarkEnd w:id="7"/>
+      <w:r>
+        <w:fldChar w:fldCharType="begin"/>
+      </w:r>
+      <w:r>
+        <w:instrText xml:space="preserve"> SEQ Figure \* ARABIC </w:instrText>
+      </w:r>
+      <w:r>
+        <w:fldChar w:fldCharType="separate"/>
+      </w:r>
+      <w:r>
+        <w:rPr>
+          <w:noProof/>
+        </w:rPr>
+        <w:t>2</w:t>
+      </w:r>
+      <w:r>
+        <w:rPr>
+          <w:noProof/>
+        </w:rPr>
+        <w:fldChar w:fldCharType="end"/>
+      </w:r>
+      <w:bookmarkEnd w:id="6"/>
       <w:r>
         <w:t xml:space="preserve">: Aggregate SWS data in the soft (blue) and stiff (green) </w:t>
       </w:r>
@@ -1956,19 +1980,32 @@
       <w:pPr>
         <w:pStyle w:val="Caption"/>
       </w:pPr>
-      <w:bookmarkStart w:id="8" w:name="_Ref496518078"/>
+      <w:bookmarkStart w:id="7" w:name="_Ref496518078"/>
       <w:r>
         <w:t xml:space="preserve">Figure </w:t>
       </w:r>
-      <w:fldSimple w:instr=" SEQ Figure \* ARABIC ">
-        <w:r>
-          <w:rPr>
-            <w:noProof/>
-          </w:rPr>
-          <w:t>3</w:t>
-        </w:r>
-      </w:fldSimple>
-      <w:bookmarkEnd w:id="8"/>
+      <w:r>
+        <w:fldChar w:fldCharType="begin"/>
+      </w:r>
+      <w:r>
+        <w:instrText xml:space="preserve"> SEQ Figure \* ARABIC </w:instrText>
+      </w:r>
+      <w:r>
+        <w:fldChar w:fldCharType="separate"/>
+      </w:r>
+      <w:r>
+        <w:rPr>
+          <w:noProof/>
+        </w:rPr>
+        <w:t>3</w:t>
+      </w:r>
+      <w:r>
+        <w:rPr>
+          <w:noProof/>
+        </w:rPr>
+        <w:fldChar w:fldCharType="end"/>
+      </w:r>
+      <w:bookmarkEnd w:id="7"/>
       <w:r>
         <w:t xml:space="preserve">: All the </w:t>
       </w:r>
@@ -2068,19 +2105,32 @@
       <w:pPr>
         <w:pStyle w:val="Caption"/>
       </w:pPr>
-      <w:bookmarkStart w:id="9" w:name="_Ref496518528"/>
+      <w:bookmarkStart w:id="8" w:name="_Ref496518528"/>
       <w:r>
         <w:t xml:space="preserve">Figure </w:t>
       </w:r>
-      <w:fldSimple w:instr=" SEQ Figure \* ARABIC ">
-        <w:r>
-          <w:rPr>
-            <w:noProof/>
-          </w:rPr>
-          <w:t>4</w:t>
-        </w:r>
-      </w:fldSimple>
-      <w:bookmarkEnd w:id="9"/>
+      <w:r>
+        <w:fldChar w:fldCharType="begin"/>
+      </w:r>
+      <w:r>
+        <w:instrText xml:space="preserve"> SEQ Figure \* ARABIC </w:instrText>
+      </w:r>
+      <w:r>
+        <w:fldChar w:fldCharType="separate"/>
+      </w:r>
+      <w:r>
+        <w:rPr>
+          <w:noProof/>
+        </w:rPr>
+        <w:t>4</w:t>
+      </w:r>
+      <w:r>
+        <w:rPr>
+          <w:noProof/>
+        </w:rPr>
+        <w:fldChar w:fldCharType="end"/>
+      </w:r>
+      <w:bookmarkEnd w:id="8"/>
       <w:r>
         <w:t xml:space="preserve">: Aggregate SWS measurements in the soft (blue) and stiff (green) </w:t>
       </w:r>
@@ -2151,20 +2201,33 @@
       <w:pPr>
         <w:pStyle w:val="Caption"/>
       </w:pPr>
-      <w:bookmarkStart w:id="10" w:name="_Ref496518551"/>
+      <w:bookmarkStart w:id="9" w:name="_Ref496518551"/>
       <w:r>
         <w:lastRenderedPageBreak/>
         <w:t xml:space="preserve">Figure </w:t>
       </w:r>
-      <w:fldSimple w:instr=" SEQ Figure \* ARABIC ">
-        <w:r>
-          <w:rPr>
-            <w:noProof/>
-          </w:rPr>
-          <w:t>5</w:t>
-        </w:r>
-      </w:fldSimple>
-      <w:bookmarkEnd w:id="10"/>
+      <w:r>
+        <w:fldChar w:fldCharType="begin"/>
+      </w:r>
+      <w:r>
+        <w:instrText xml:space="preserve"> SEQ Figure \* ARABIC </w:instrText>
+      </w:r>
+      <w:r>
+        <w:fldChar w:fldCharType="separate"/>
+      </w:r>
+      <w:r>
+        <w:rPr>
+          <w:noProof/>
+        </w:rPr>
+        <w:t>5</w:t>
+      </w:r>
+      <w:r>
+        <w:rPr>
+          <w:noProof/>
+        </w:rPr>
+        <w:fldChar w:fldCharType="end"/>
+      </w:r>
+      <w:bookmarkEnd w:id="9"/>
       <w:r>
         <w:t xml:space="preserve">: Aggregate SWS measurements in the soft (blue) and stiff (green) </w:t>
       </w:r>
@@ -2485,24 +2548,37 @@
       <w:pPr>
         <w:pStyle w:val="Caption"/>
       </w:pPr>
-      <w:bookmarkStart w:id="11" w:name="_Ref496522748"/>
-      <w:bookmarkStart w:id="12" w:name="_Ref496522712"/>
+      <w:bookmarkStart w:id="10" w:name="_Ref496522748"/>
+      <w:bookmarkStart w:id="11" w:name="_Ref496522712"/>
       <w:r>
         <w:t xml:space="preserve">Table </w:t>
       </w:r>
-      <w:fldSimple w:instr=" SEQ Table \* ARABIC ">
-        <w:r>
-          <w:rPr>
-            <w:noProof/>
-          </w:rPr>
-          <w:t>2</w:t>
-        </w:r>
-      </w:fldSimple>
+      <w:r>
+        <w:fldChar w:fldCharType="begin"/>
+      </w:r>
+      <w:r>
+        <w:instrText xml:space="preserve"> SEQ Table \* ARABIC </w:instrText>
+      </w:r>
+      <w:r>
+        <w:fldChar w:fldCharType="separate"/>
+      </w:r>
+      <w:r>
+        <w:rPr>
+          <w:noProof/>
+        </w:rPr>
+        <w:t>2</w:t>
+      </w:r>
+      <w:r>
+        <w:rPr>
+          <w:noProof/>
+        </w:rPr>
+        <w:fldChar w:fldCharType="end"/>
+      </w:r>
+      <w:bookmarkEnd w:id="10"/>
+      <w:r>
+        <w:t>: Mean system bias and standard deviations across all measurement sites and focal configurations.</w:t>
+      </w:r>
       <w:bookmarkEnd w:id="11"/>
-      <w:r>
-        <w:t>: Mean system bias and standard deviations across all measurement sites and focal configurations.</w:t>
-      </w:r>
-      <w:bookmarkEnd w:id="12"/>
     </w:p>
     <w:tbl>
       <w:tblPr>
@@ -3168,19 +3244,32 @@
       <w:pPr>
         <w:pStyle w:val="Caption"/>
       </w:pPr>
-      <w:bookmarkStart w:id="13" w:name="_Ref496522779"/>
+      <w:bookmarkStart w:id="12" w:name="_Ref496522779"/>
       <w:r>
         <w:t xml:space="preserve">Table </w:t>
       </w:r>
-      <w:fldSimple w:instr=" SEQ Table \* ARABIC ">
-        <w:r>
-          <w:rPr>
-            <w:noProof/>
-          </w:rPr>
-          <w:t>3</w:t>
-        </w:r>
-      </w:fldSimple>
-      <w:bookmarkEnd w:id="13"/>
+      <w:r>
+        <w:fldChar w:fldCharType="begin"/>
+      </w:r>
+      <w:r>
+        <w:instrText xml:space="preserve"> SEQ Table \* ARABIC </w:instrText>
+      </w:r>
+      <w:r>
+        <w:fldChar w:fldCharType="separate"/>
+      </w:r>
+      <w:r>
+        <w:rPr>
+          <w:noProof/>
+        </w:rPr>
+        <w:t>3</w:t>
+      </w:r>
+      <w:r>
+        <w:rPr>
+          <w:noProof/>
+        </w:rPr>
+        <w:fldChar w:fldCharType="end"/>
+      </w:r>
+      <w:bookmarkEnd w:id="12"/>
       <w:r>
         <w:t xml:space="preserve">: Mean SWS bias and standard deviation across all </w:t>
       </w:r>
@@ -3685,14 +3774,27 @@
       <w:r>
         <w:t xml:space="preserve">Table </w:t>
       </w:r>
-      <w:fldSimple w:instr=" SEQ Table \* ARABIC ">
-        <w:r>
-          <w:rPr>
-            <w:noProof/>
-          </w:rPr>
-          <w:t>4</w:t>
-        </w:r>
-      </w:fldSimple>
+      <w:r>
+        <w:fldChar w:fldCharType="begin"/>
+      </w:r>
+      <w:r>
+        <w:instrText xml:space="preserve"> SEQ Table \* ARABIC </w:instrText>
+      </w:r>
+      <w:r>
+        <w:fldChar w:fldCharType="separate"/>
+      </w:r>
+      <w:r>
+        <w:rPr>
+          <w:noProof/>
+        </w:rPr>
+        <w:t>4</w:t>
+      </w:r>
+      <w:r>
+        <w:rPr>
+          <w:noProof/>
+        </w:rPr>
+        <w:fldChar w:fldCharType="end"/>
+      </w:r>
       <w:r>
         <w:t>: ANCOVA results</w:t>
       </w:r>
@@ -3764,11 +3866,11 @@
       <w:pPr>
         <w:pStyle w:val="Caption"/>
       </w:pPr>
-      <w:commentRangeStart w:id="14"/>
+      <w:commentRangeStart w:id="13"/>
       <w:r>
         <w:t xml:space="preserve">Figure </w:t>
       </w:r>
-      <w:commentRangeEnd w:id="14"/>
+      <w:commentRangeEnd w:id="13"/>
       <w:r>
         <w:rPr>
           <w:rStyle w:val="CommentReference"/>
@@ -3776,16 +3878,29 @@
           <w:iCs w:val="0"/>
           <w:color w:val="auto"/>
         </w:rPr>
-        <w:commentReference w:id="14"/>
-      </w:r>
-      <w:fldSimple w:instr=" SEQ Figure \* ARABIC ">
-        <w:r>
-          <w:rPr>
-            <w:noProof/>
-          </w:rPr>
-          <w:t>6</w:t>
-        </w:r>
-      </w:fldSimple>
+        <w:commentReference w:id="13"/>
+      </w:r>
+      <w:r>
+        <w:fldChar w:fldCharType="begin"/>
+      </w:r>
+      <w:r>
+        <w:instrText xml:space="preserve"> SEQ Figure \* ARABIC </w:instrText>
+      </w:r>
+      <w:r>
+        <w:fldChar w:fldCharType="separate"/>
+      </w:r>
+      <w:r>
+        <w:rPr>
+          <w:noProof/>
+        </w:rPr>
+        <w:t>6</w:t>
+      </w:r>
+      <w:r>
+        <w:rPr>
+          <w:noProof/>
+        </w:rPr>
+        <w:fldChar w:fldCharType="end"/>
+      </w:r>
       <w:r>
         <w:t>: MRE measurements of the soft (bl</w:t>
       </w:r>
@@ -4125,19 +4240,32 @@
                                 <w:noProof/>
                               </w:rPr>
                             </w:pPr>
-                            <w:bookmarkStart w:id="15" w:name="_Ref496783538"/>
+                            <w:bookmarkStart w:id="14" w:name="_Ref496783538"/>
                             <w:r>
                               <w:t xml:space="preserve">Figure </w:t>
                             </w:r>
-                            <w:fldSimple w:instr=" SEQ Figure \* ARABIC ">
-                              <w:r>
-                                <w:rPr>
-                                  <w:noProof/>
-                                </w:rPr>
-                                <w:t>7</w:t>
-                              </w:r>
-                            </w:fldSimple>
-                            <w:bookmarkEnd w:id="15"/>
+                            <w:r>
+                              <w:fldChar w:fldCharType="begin"/>
+                            </w:r>
+                            <w:r>
+                              <w:instrText xml:space="preserve"> SEQ Figure \* ARABIC </w:instrText>
+                            </w:r>
+                            <w:r>
+                              <w:fldChar w:fldCharType="separate"/>
+                            </w:r>
+                            <w:r>
+                              <w:rPr>
+                                <w:noProof/>
+                              </w:rPr>
+                              <w:t>7</w:t>
+                            </w:r>
+                            <w:r>
+                              <w:rPr>
+                                <w:noProof/>
+                              </w:rPr>
+                              <w:fldChar w:fldCharType="end"/>
+                            </w:r>
+                            <w:bookmarkEnd w:id="14"/>
                             <w:r>
                               <w:t>: Phase II phantoms measured with different systems with 3 different focal depth configurations (3.0, 4.5 and 7.0 cm).  The orange line on each plot represents the grand median value across all systems for each phantom.</w:t>
                             </w:r>
@@ -4168,19 +4296,32 @@
                           <w:noProof/>
                         </w:rPr>
                       </w:pPr>
-                      <w:bookmarkStart w:id="16" w:name="_Ref496783538"/>
+                      <w:bookmarkStart w:id="15" w:name="_Ref496783538"/>
                       <w:r>
                         <w:t xml:space="preserve">Figure </w:t>
                       </w:r>
-                      <w:fldSimple w:instr=" SEQ Figure \* ARABIC ">
-                        <w:r>
-                          <w:rPr>
-                            <w:noProof/>
-                          </w:rPr>
-                          <w:t>7</w:t>
-                        </w:r>
-                      </w:fldSimple>
-                      <w:bookmarkEnd w:id="16"/>
+                      <w:r>
+                        <w:fldChar w:fldCharType="begin"/>
+                      </w:r>
+                      <w:r>
+                        <w:instrText xml:space="preserve"> SEQ Figure \* ARABIC </w:instrText>
+                      </w:r>
+                      <w:r>
+                        <w:fldChar w:fldCharType="separate"/>
+                      </w:r>
+                      <w:r>
+                        <w:rPr>
+                          <w:noProof/>
+                        </w:rPr>
+                        <w:t>7</w:t>
+                      </w:r>
+                      <w:r>
+                        <w:rPr>
+                          <w:noProof/>
+                        </w:rPr>
+                        <w:fldChar w:fldCharType="end"/>
+                      </w:r>
+                      <w:bookmarkEnd w:id="15"/>
                       <w:r>
                         <w:t>: Phase II phantoms measured with different systems with 3 different focal depth configurations (3.0, 4.5 and 7.0 cm).  The orange line on each plot represents the grand median value across all systems for each phantom.</w:t>
                       </w:r>
@@ -4241,19 +4382,32 @@
                             <w:pPr>
                               <w:pStyle w:val="Caption"/>
                             </w:pPr>
-                            <w:bookmarkStart w:id="17" w:name="_Ref496784981"/>
+                            <w:bookmarkStart w:id="16" w:name="_Ref496784981"/>
                             <w:r>
                               <w:t xml:space="preserve">Figure </w:t>
                             </w:r>
-                            <w:fldSimple w:instr=" SEQ Figure \* ARABIC ">
-                              <w:r>
-                                <w:rPr>
-                                  <w:noProof/>
-                                </w:rPr>
-                                <w:t>8</w:t>
-                              </w:r>
-                            </w:fldSimple>
-                            <w:bookmarkEnd w:id="17"/>
+                            <w:r>
+                              <w:fldChar w:fldCharType="begin"/>
+                            </w:r>
+                            <w:r>
+                              <w:instrText xml:space="preserve"> SEQ Figure \* ARABIC </w:instrText>
+                            </w:r>
+                            <w:r>
+                              <w:fldChar w:fldCharType="separate"/>
+                            </w:r>
+                            <w:r>
+                              <w:rPr>
+                                <w:noProof/>
+                              </w:rPr>
+                              <w:t>8</w:t>
+                            </w:r>
+                            <w:r>
+                              <w:rPr>
+                                <w:noProof/>
+                              </w:rPr>
+                              <w:fldChar w:fldCharType="end"/>
+                            </w:r>
+                            <w:bookmarkEnd w:id="16"/>
                             <w:r>
                               <w:t>: Examples of the differences in measured SWS in the Phase II phantoms when using the same manufacturer and model system at different measurement sites for the 4.5 cm focal depth.  Notice the bias and differences in variance as a function of site.  These two systems were example systems that we used at least 3 different sites for this comparison.</w:t>
                             </w:r>
@@ -4281,19 +4435,32 @@
                       <w:pPr>
                         <w:pStyle w:val="Caption"/>
                       </w:pPr>
-                      <w:bookmarkStart w:id="18" w:name="_Ref496784981"/>
+                      <w:bookmarkStart w:id="17" w:name="_Ref496784981"/>
                       <w:r>
                         <w:t xml:space="preserve">Figure </w:t>
                       </w:r>
-                      <w:fldSimple w:instr=" SEQ Figure \* ARABIC ">
-                        <w:r>
-                          <w:rPr>
-                            <w:noProof/>
-                          </w:rPr>
-                          <w:t>8</w:t>
-                        </w:r>
-                      </w:fldSimple>
-                      <w:bookmarkEnd w:id="18"/>
+                      <w:r>
+                        <w:fldChar w:fldCharType="begin"/>
+                      </w:r>
+                      <w:r>
+                        <w:instrText xml:space="preserve"> SEQ Figure \* ARABIC </w:instrText>
+                      </w:r>
+                      <w:r>
+                        <w:fldChar w:fldCharType="separate"/>
+                      </w:r>
+                      <w:r>
+                        <w:rPr>
+                          <w:noProof/>
+                        </w:rPr>
+                        <w:t>8</w:t>
+                      </w:r>
+                      <w:r>
+                        <w:rPr>
+                          <w:noProof/>
+                        </w:rPr>
+                        <w:fldChar w:fldCharType="end"/>
+                      </w:r>
+                      <w:bookmarkEnd w:id="17"/>
                       <w:r>
                         <w:t>: Examples of the differences in measured SWS in the Phase II phantoms when using the same manufacturer and model system at different measurement sites for the 4.5 cm focal depth.  Notice the bias and differences in variance as a function of site.  These two systems were example systems that we used at least 3 different sites for this comparison.</w:t>
                       </w:r>
@@ -4926,19 +5093,32 @@
       <w:pPr>
         <w:pStyle w:val="Caption"/>
       </w:pPr>
-      <w:bookmarkStart w:id="19" w:name="_Ref496785354"/>
+      <w:bookmarkStart w:id="18" w:name="_Ref496785354"/>
       <w:r>
         <w:t xml:space="preserve">Table </w:t>
       </w:r>
-      <w:fldSimple w:instr=" SEQ Table \* ARABIC ">
-        <w:r>
-          <w:rPr>
-            <w:noProof/>
-          </w:rPr>
-          <w:t>5</w:t>
-        </w:r>
-      </w:fldSimple>
-      <w:bookmarkEnd w:id="19"/>
+      <w:r>
+        <w:fldChar w:fldCharType="begin"/>
+      </w:r>
+      <w:r>
+        <w:instrText xml:space="preserve"> SEQ Table \* ARABIC </w:instrText>
+      </w:r>
+      <w:r>
+        <w:fldChar w:fldCharType="separate"/>
+      </w:r>
+      <w:r>
+        <w:rPr>
+          <w:noProof/>
+        </w:rPr>
+        <w:t>5</w:t>
+      </w:r>
+      <w:r>
+        <w:rPr>
+          <w:noProof/>
+        </w:rPr>
+        <w:fldChar w:fldCharType="end"/>
+      </w:r>
+      <w:bookmarkEnd w:id="18"/>
       <w:r>
         <w:t>: ANCOVA results in the Phase II phantoms.</w:t>
       </w:r>
@@ -5016,14 +5196,27 @@
       <w:r>
         <w:t xml:space="preserve">Figure </w:t>
       </w:r>
-      <w:fldSimple w:instr=" SEQ Figure \* ARABIC ">
-        <w:r>
-          <w:rPr>
-            <w:noProof/>
-          </w:rPr>
-          <w:t>9</w:t>
-        </w:r>
-      </w:fldSimple>
+      <w:r>
+        <w:fldChar w:fldCharType="begin"/>
+      </w:r>
+      <w:r>
+        <w:instrText xml:space="preserve"> SEQ Figure \* ARABIC </w:instrText>
+      </w:r>
+      <w:r>
+        <w:fldChar w:fldCharType="separate"/>
+      </w:r>
+      <w:r>
+        <w:rPr>
+          <w:noProof/>
+        </w:rPr>
+        <w:t>9</w:t>
+      </w:r>
+      <w:r>
+        <w:rPr>
+          <w:noProof/>
+        </w:rPr>
+        <w:fldChar w:fldCharType="end"/>
+      </w:r>
       <w:r>
         <w:t xml:space="preserve">: Comparison of aggregate ultrasound SWS data—shown as violin distributions—across </w:t>
       </w:r>
@@ -5098,14 +5291,27 @@
                             <w:r>
                               <w:t xml:space="preserve">Figure </w:t>
                             </w:r>
-                            <w:fldSimple w:instr=" SEQ Figure \* ARABIC ">
-                              <w:r>
-                                <w:rPr>
-                                  <w:noProof/>
-                                </w:rPr>
-                                <w:t>10</w:t>
-                              </w:r>
-                            </w:fldSimple>
+                            <w:r>
+                              <w:fldChar w:fldCharType="begin"/>
+                            </w:r>
+                            <w:r>
+                              <w:instrText xml:space="preserve"> SEQ Figure \* ARABIC </w:instrText>
+                            </w:r>
+                            <w:r>
+                              <w:fldChar w:fldCharType="separate"/>
+                            </w:r>
+                            <w:r>
+                              <w:rPr>
+                                <w:noProof/>
+                              </w:rPr>
+                              <w:t>10</w:t>
+                            </w:r>
+                            <w:r>
+                              <w:rPr>
+                                <w:noProof/>
+                              </w:rPr>
+                              <w:fldChar w:fldCharType="end"/>
+                            </w:r>
                             <w:r>
                               <w:t>: Temperature dependence of a Phase I (E1786-9) and equivalent Phase II (E2348</w:t>
                             </w:r>
@@ -5156,14 +5362,27 @@
                       <w:r>
                         <w:t xml:space="preserve">Figure </w:t>
                       </w:r>
-                      <w:fldSimple w:instr=" SEQ Figure \* ARABIC ">
-                        <w:r>
-                          <w:rPr>
-                            <w:noProof/>
-                          </w:rPr>
-                          <w:t>10</w:t>
-                        </w:r>
-                      </w:fldSimple>
+                      <w:r>
+                        <w:fldChar w:fldCharType="begin"/>
+                      </w:r>
+                      <w:r>
+                        <w:instrText xml:space="preserve"> SEQ Figure \* ARABIC </w:instrText>
+                      </w:r>
+                      <w:r>
+                        <w:fldChar w:fldCharType="separate"/>
+                      </w:r>
+                      <w:r>
+                        <w:rPr>
+                          <w:noProof/>
+                        </w:rPr>
+                        <w:t>10</w:t>
+                      </w:r>
+                      <w:r>
+                        <w:rPr>
+                          <w:noProof/>
+                        </w:rPr>
+                        <w:fldChar w:fldCharType="end"/>
+                      </w:r>
                       <w:r>
                         <w:t>: Temperature dependence of a Phase I (E1786-9) and equivalent Phase II (E2348</w:t>
                       </w:r>
@@ -5193,7 +5412,7 @@
           </mc:Fallback>
         </mc:AlternateContent>
       </w:r>
-      <w:commentRangeStart w:id="20"/>
+      <w:commentRangeStart w:id="19"/>
       <w:r>
         <w:rPr>
           <w:noProof/>
@@ -5254,12 +5473,12 @@
           </wp:anchor>
         </w:drawing>
       </w:r>
-      <w:commentRangeEnd w:id="20"/>
+      <w:commentRangeEnd w:id="19"/>
       <w:r>
         <w:rPr>
           <w:rStyle w:val="CommentReference"/>
         </w:rPr>
-        <w:commentReference w:id="20"/>
+        <w:commentReference w:id="19"/>
       </w:r>
     </w:p>
     <w:p/>
@@ -5283,18 +5502,10 @@
           <w:noProof/>
         </w:rPr>
         <w:drawing>
-          <wp:anchor distT="0" distB="0" distL="114300" distR="114300" simplePos="0" relativeHeight="251678720" behindDoc="0" locked="0" layoutInCell="1" allowOverlap="1" wp14:anchorId="14C46391" wp14:editId="0ABAE33A">
-            <wp:simplePos x="0" y="0"/>
-            <wp:positionH relativeFrom="column">
-              <wp:posOffset>0</wp:posOffset>
-            </wp:positionH>
-            <wp:positionV relativeFrom="paragraph">
-              <wp:posOffset>0</wp:posOffset>
-            </wp:positionV>
-            <wp:extent cx="5943600" cy="2546985"/>
-            <wp:effectExtent l="0" t="0" r="0" b="5715"/>
-            <wp:wrapTopAndBottom/>
-            <wp:docPr id="30" name="Picture 30"/>
+          <wp:inline distT="0" distB="0" distL="0" distR="0" wp14:anchorId="6461D8AF" wp14:editId="14B50A77">
+            <wp:extent cx="5943600" cy="1915160"/>
+            <wp:effectExtent l="0" t="0" r="0" b="8890"/>
+            <wp:docPr id="7" name="Picture 7"/>
             <wp:cNvGraphicFramePr>
               <a:graphicFrameLocks xmlns:a="http://schemas.openxmlformats.org/drawingml/2006/main" noChangeAspect="1"/>
             </wp:cNvGraphicFramePr>
@@ -5302,7 +5513,7 @@
               <a:graphicData uri="http://schemas.openxmlformats.org/drawingml/2006/picture">
                 <pic:pic xmlns:pic="http://schemas.openxmlformats.org/drawingml/2006/picture">
                   <pic:nvPicPr>
-                    <pic:cNvPr id="30" name="compare_20140820_20141208_20150630_20150917_corrected.png"/>
+                    <pic:cNvPr id="7" name="temporal_stability.png"/>
                     <pic:cNvPicPr/>
                   </pic:nvPicPr>
                   <pic:blipFill>
@@ -5320,7 +5531,7 @@
                   <pic:spPr>
                     <a:xfrm>
                       <a:off x="0" y="0"/>
-                      <a:ext cx="5943600" cy="2546985"/>
+                      <a:ext cx="5943600" cy="1915160"/>
                     </a:xfrm>
                     <a:prstGeom prst="rect">
                       <a:avLst/>
@@ -5329,7 +5540,7 @@
                 </pic:pic>
               </a:graphicData>
             </a:graphic>
-          </wp:anchor>
+          </wp:inline>
         </w:drawing>
       </w:r>
     </w:p>
@@ -5340,41 +5551,46 @@
       <w:r>
         <w:t xml:space="preserve">Figure </w:t>
       </w:r>
-      <w:fldSimple w:instr=" SEQ Figure \* ARABIC ">
-        <w:r>
-          <w:rPr>
-            <w:noProof/>
-          </w:rPr>
-          <w:t>11</w:t>
-        </w:r>
-      </w:fldSimple>
-      <w:r>
-        <w:t xml:space="preserve">: </w:t>
-      </w:r>
-      <w:commentRangeStart w:id="21"/>
-      <w:r>
-        <w:t>Measurements demonstrating the longitudinal stability of the Phase II phantoms using the shear wave phase velocity at 200 Hz and the linear slope of the shear wave phase velocity centered at 200 Hz as representative metrics.</w:t>
-      </w:r>
-      <w:commentRangeEnd w:id="21"/>
+      <w:r>
+        <w:fldChar w:fldCharType="begin"/>
+      </w:r>
+      <w:r>
+        <w:instrText xml:space="preserve"> SEQ Figure \* ARABIC </w:instrText>
+      </w:r>
+      <w:r>
+        <w:fldChar w:fldCharType="separate"/>
+      </w:r>
       <w:r>
         <w:rPr>
-          <w:rStyle w:val="CommentReference"/>
-          <w:i w:val="0"/>
-          <w:iCs w:val="0"/>
-          <w:color w:val="auto"/>
+          <w:noProof/>
         </w:rPr>
-        <w:commentReference w:id="21"/>
-      </w:r>
+        <w:t>11</w:t>
+      </w:r>
+      <w:r>
+        <w:rPr>
+          <w:noProof/>
+        </w:rPr>
+        <w:fldChar w:fldCharType="end"/>
+      </w:r>
+      <w:r>
+        <w:t>: Measurements demonstrating the longitudinal stability of the Phase II phantoms using the shear wave phase velocity at 200 Hz and the linear slope of the shear wave phase velocity centered at 200 Hz as representative metrics.</w:t>
+      </w:r>
+    </w:p>
+    <w:p/>
+    <w:p>
+      <w:bookmarkStart w:id="20" w:name="_GoBack"/>
+      <w:bookmarkEnd w:id="20"/>
     </w:p>
     <w:p/>
     <w:p/>
     <w:p/>
     <w:p/>
     <w:p/>
-    <w:p/>
-    <w:p/>
     <w:p>
       <w:r>
+        <w:rPr>
+          <w:noProof/>
+        </w:rPr>
         <w:lastRenderedPageBreak/>
         <w:drawing>
           <wp:anchor distT="0" distB="0" distL="114300" distR="114300" simplePos="0" relativeHeight="251677696" behindDoc="0" locked="0" layoutInCell="1" allowOverlap="1" wp14:anchorId="16B3B076" wp14:editId="46CEB71C">
@@ -5434,6 +5650,9 @@
         </w:drawing>
       </w:r>
       <w:r>
+        <w:rPr>
+          <w:noProof/>
+        </w:rPr>
         <w:drawing>
           <wp:anchor distT="0" distB="0" distL="114300" distR="114300" simplePos="0" relativeHeight="251679744" behindDoc="0" locked="0" layoutInCell="1" allowOverlap="1" wp14:anchorId="77DFAF0C" wp14:editId="0FAE3515">
             <wp:simplePos x="0" y="0"/>
@@ -5529,18 +5748,18 @@
       <w:pPr>
         <w:pStyle w:val="Heading2"/>
       </w:pPr>
-      <w:commentRangeStart w:id="22"/>
+      <w:commentRangeStart w:id="21"/>
       <w:r>
         <w:t>Acknowledgements</w:t>
       </w:r>
-      <w:commentRangeEnd w:id="22"/>
+      <w:commentRangeEnd w:id="21"/>
       <w:r>
         <w:rPr>
           <w:rStyle w:val="CommentReference"/>
           <w:rFonts w:asciiTheme="minorHAnsi" w:eastAsiaTheme="minorHAnsi" w:hAnsiTheme="minorHAnsi" w:cstheme="minorBidi"/>
           <w:color w:val="auto"/>
         </w:rPr>
-        <w:commentReference w:id="22"/>
+        <w:commentReference w:id="21"/>
       </w:r>
     </w:p>
     <w:p>
@@ -5551,15 +5770,7 @@
         <w:t>for providing</w:t>
       </w:r>
       <w:r>
-        <w:t xml:space="preserve"> the phantoms used in this study. We are also grateful to the RSNA for covering the costs of shipping the phantoms to the individual sites. The QIBA effort is funded in part by the RSNA and a contract with the NIBIB (HHSN268201000050C).  The mention of commercial products, their sources, or their use </w:t>
-      </w:r>
-      <w:proofErr w:type="gramStart"/>
-      <w:r>
-        <w:t>in connection with</w:t>
-      </w:r>
-      <w:proofErr w:type="gramEnd"/>
-      <w:r>
-        <w:t xml:space="preserve"> material reported herein is not to be construed as either an actual or implied endorsement of such products by the FDA.</w:t>
+        <w:t xml:space="preserve"> the phantoms used in this study. We are also grateful to the RSNA for covering the costs of shipping the phantoms to the individual sites. The QIBA effort is funded in part by the RSNA and a contract with the NIBIB (HHSN268201000050C).  The mention of commercial products, their sources, or their use in connection with material reported herein is not to be construed as either an actual or implied endorsement of such products by the FDA.</w:t>
       </w:r>
     </w:p>
     <w:p>
@@ -9447,7 +9658,7 @@
       </w:r>
     </w:p>
   </w:comment>
-  <w:comment w:id="3" w:author="Mark Palmeri" w:date="2017-10-26T16:06:00Z" w:initials="MP">
+  <w:comment w:id="2" w:author="Mark Palmeri" w:date="2017-10-26T16:06:00Z" w:initials="MP">
     <w:p>
       <w:r>
         <w:rPr>
@@ -9469,7 +9680,7 @@
       </w:pPr>
     </w:p>
   </w:comment>
-  <w:comment w:id="4" w:author="Mark Palmeri" w:date="2017-10-26T16:06:00Z" w:initials="MP">
+  <w:comment w:id="3" w:author="Mark Palmeri" w:date="2017-10-26T16:06:00Z" w:initials="MP">
     <w:p>
       <w:pPr>
         <w:pStyle w:val="CommentText"/>
@@ -9485,7 +9696,7 @@
       </w:r>
     </w:p>
   </w:comment>
-  <w:comment w:id="14" w:author="Mark Palmeri" w:date="2017-10-26T16:17:00Z" w:initials="MP">
+  <w:comment w:id="13" w:author="Mark Palmeri" w:date="2017-10-26T16:17:00Z" w:initials="MP">
     <w:p>
       <w:pPr>
         <w:pStyle w:val="CommentText"/>
@@ -9501,7 +9712,7 @@
       </w:r>
     </w:p>
   </w:comment>
-  <w:comment w:id="20" w:author="Mark Palmeri" w:date="2017-10-26T15:59:00Z" w:initials="MP">
+  <w:comment w:id="19" w:author="Mark Palmeri" w:date="2017-10-26T15:59:00Z" w:initials="MP">
     <w:p>
       <w:pPr>
         <w:pStyle w:val="CommentText"/>
@@ -9525,31 +9736,7 @@
       </w:r>
     </w:p>
   </w:comment>
-  <w:comment w:id="21" w:author="Mark Palmeri" w:date="2017-10-26T16:10:00Z" w:initials="MP">
-    <w:p>
-      <w:pPr>
-        <w:pStyle w:val="CommentText"/>
-      </w:pPr>
-      <w:r>
-        <w:rPr>
-          <w:rStyle w:val="CommentReference"/>
-        </w:rPr>
-        <w:annotationRef/>
-      </w:r>
-      <w:r>
-        <w:t xml:space="preserve">need to regenerate this figure using </w:t>
-      </w:r>
-      <w:proofErr w:type="spellStart"/>
-      <w:r>
-        <w:t>Matplotlib</w:t>
-      </w:r>
-      <w:proofErr w:type="spellEnd"/>
-      <w:r>
-        <w:t>/Seaborn</w:t>
-      </w:r>
-    </w:p>
-  </w:comment>
-  <w:comment w:id="22" w:author="Mark Palmeri" w:date="2017-08-02T10:15:00Z" w:initials="MP">
+  <w:comment w:id="21" w:author="Mark Palmeri" w:date="2017-08-02T10:15:00Z" w:initials="MP">
     <w:p>
       <w:pPr>
         <w:pStyle w:val="CommentText"/>
@@ -9575,7 +9762,6 @@
   <w15:commentEx w15:paraId="7B1B5F32" w15:done="0"/>
   <w15:commentEx w15:paraId="3C9E49F1" w15:done="0"/>
   <w15:commentEx w15:paraId="1E639EB3" w15:done="0"/>
-  <w15:commentEx w15:paraId="3C107BF1" w15:done="0"/>
   <w15:commentEx w15:paraId="425E6453" w15:done="0"/>
 </w15:commentsEx>
 </file>
@@ -9587,7 +9773,6 @@
   <w16cid:commentId w16cid:paraId="7B1B5F32" w16cid:durableId="1D9C8690"/>
   <w16cid:commentId w16cid:paraId="3C9E49F1" w16cid:durableId="1D9C891A"/>
   <w16cid:commentId w16cid:paraId="1E639EB3" w16cid:durableId="1D9C84C8"/>
-  <w16cid:commentId w16cid:paraId="3C107BF1" w16cid:durableId="1D9C875B"/>
   <w16cid:commentId w16cid:paraId="425E6453" w16cid:durableId="1D2C24AF"/>
 </w16cid:commentsIds>
 </file>
@@ -10044,6 +10229,7 @@
   <w:style w:type="character" w:default="1" w:styleId="DefaultParagraphFont">
     <w:name w:val="Default Paragraph Font"/>
     <w:uiPriority w:val="1"/>
+    <w:semiHidden/>
     <w:unhideWhenUsed/>
   </w:style>
   <w:style w:type="table" w:default="1" w:styleId="TableNormal">
@@ -10566,7 +10752,7 @@
 </file>
 
 <file path=customXml/itemProps1.xml><?xml version="1.0" encoding="utf-8"?>
-<ds:datastoreItem xmlns:ds="http://schemas.openxmlformats.org/officeDocument/2006/customXml" ds:itemID="{75634807-34C6-4D82-B4EE-F04DF7CE6CED}">
+<ds:datastoreItem xmlns:ds="http://schemas.openxmlformats.org/officeDocument/2006/customXml" ds:itemID="{9AC678A0-F0DC-4170-9E2D-A897F36328B5}">
   <ds:schemaRefs>
     <ds:schemaRef ds:uri="http://schemas.openxmlformats.org/officeDocument/2006/bibliography"/>
   </ds:schemaRefs>

</xml_diff>

<commit_message>
add temp dependence plot
</commit_message>
<xml_diff>
--- a/QIBA-Phase-I-II-PhantomStudies.docx
+++ b/QIBA-Phase-I-II-PhantomStudies.docx
@@ -106,11 +106,9 @@
       <w:r>
         <w:t xml:space="preserve">  The commercial systems captured in this study included the </w:t>
       </w:r>
-      <w:proofErr w:type="spellStart"/>
       <w:r>
         <w:t>Echosens</w:t>
       </w:r>
-      <w:proofErr w:type="spellEnd"/>
       <w:r>
         <w:rPr>
           <w:rFonts w:cstheme="minorHAnsi"/>
@@ -120,13 +118,8 @@
       <w:r>
         <w:t xml:space="preserve"> </w:t>
       </w:r>
-      <w:proofErr w:type="spellStart"/>
-      <w:r>
-        <w:t>FibroScan</w:t>
-      </w:r>
-      <w:proofErr w:type="spellEnd"/>
-      <w:r>
-        <w:t xml:space="preserve">, Philips </w:t>
+      <w:r>
+        <w:t xml:space="preserve">FibroScan, Philips </w:t>
       </w:r>
       <w:r>
         <w:t>EPIQ 5</w:t>
@@ -134,11 +127,9 @@
       <w:r>
         <w:t xml:space="preserve">. Supersonic Imagine </w:t>
       </w:r>
-      <w:proofErr w:type="spellStart"/>
       <w:r>
         <w:t>Aixplorer</w:t>
       </w:r>
-      <w:proofErr w:type="spellEnd"/>
       <w:r>
         <w:rPr>
           <w:rFonts w:cstheme="minorHAnsi"/>
@@ -176,15 +167,7 @@
         <w:t xml:space="preserve">Measurements were also made with a Magnetic Resonance Elastography (MRE) system.  </w:t>
       </w:r>
       <w:r>
-        <w:t xml:space="preserve">Eleven pairs of elastic phantoms of two different </w:t>
-      </w:r>
-      <w:proofErr w:type="spellStart"/>
-      <w:r>
-        <w:t>stiffnesses</w:t>
-      </w:r>
-      <w:proofErr w:type="spellEnd"/>
-      <w:r>
-        <w:t xml:space="preserve"> were manufactured by CIRS, Inc.  Overall, SWS reported across different sys</w:t>
+        <w:t>Eleven pairs of elastic phantoms of two different stiffnesses were manufactured by CIRS, Inc.  Overall, SWS reported across different sys</w:t>
       </w:r>
       <w:r>
         <w:t>tems was consistently within 5</w:t>
@@ -684,15 +667,7 @@
     </w:p>
     <w:p>
       <w:r>
-        <w:t xml:space="preserve">There were three major steps to measure stiffness on QIBA phase II phantoms (CIRS) using MR Elastography (MRE): 1) Shear wave generation using shear driver: To generate shear wave propagation in the phantoms, a square MRE electromechanical PVC shear driver (6.4 cm X 6.4 cm X 0.3 cm) was placed on top of the phantom with a light compression for keeping the shear mechanical coupling. The driver frequency ranged from 60 Hz to 200 Hz (20Hz interval), with MRE performed at each mono frequency respectively. 2) Shear wave Imaging sequence: To acquire shear wave propagation images in the phantoms using a 3D MRE wave imaging sequence, the following major parameters were used in the study: FOV = 21.6 cm, matrix = 128X128, TR = 1600 - 2314 ms, TE = 62.7 - 119 ms, slice thickness/spacing = 3.5/0 mm, 16 slices, motion sensitivity (MENC) = 4.5 - 25.2 micron/pi radians, motion sensitivity direction = x/y/z, axial imaging plane. One channel head coil and a 1.5T GE Signa scanner (Waukesha, WI, USA) were used. 3) Complex shear modulus calculation: To process wave images and compute </w:t>
-      </w:r>
-      <w:proofErr w:type="spellStart"/>
-      <w:r>
-        <w:t>elastograms</w:t>
-      </w:r>
-      <w:proofErr w:type="spellEnd"/>
-      <w:r>
-        <w:t>, 3D MRE direct inversion (DI) algorithm was used [</w:t>
+        <w:t>There were three major steps to measure stiffness on QIBA phase II phantoms (CIRS) using MR Elastography (MRE): 1) Shear wave generation using shear driver: To generate shear wave propagation in the phantoms, a square MRE electromechanical PVC shear driver (6.4 cm X 6.4 cm X 0.3 cm) was placed on top of the phantom with a light compression for keeping the shear mechanical coupling. The driver frequency ranged from 60 Hz to 200 Hz (20Hz interval), with MRE performed at each mono frequency respectively. 2) Shear wave Imaging sequence: To acquire shear wave propagation images in the phantoms using a 3D MRE wave imaging sequence, the following major parameters were used in the study: FOV = 21.6 cm, matrix = 128X128, TR = 1600 - 2314 ms, TE = 62.7 - 119 ms, slice thickness/spacing = 3.5/0 mm, 16 slices, motion sensitivity (MENC) = 4.5 - 25.2 micron/pi radians, motion sensitivity direction = x/y/z, axial imaging plane. One channel head coil and a 1.5T GE Signa scanner (Waukesha, WI, USA) were used. 3) Complex shear modulus calculation: To process wave images and compute elastograms, 3D MRE direct inversion (DI) algorithm was used [</w:t>
       </w:r>
       <w:commentRangeStart w:id="2"/>
       <w:r>
@@ -1151,15 +1126,7 @@
     </w:p>
     <w:p>
       <w:r>
-        <w:t>Prior to the MRE exams, phantoms were kept in different rooms at different temperatures (20°C and 23.9°C</w:t>
-      </w:r>
-      <w:proofErr w:type="gramStart"/>
-      <w:r>
-        <w:t>)  overnight</w:t>
-      </w:r>
-      <w:proofErr w:type="gramEnd"/>
-      <w:r>
-        <w:t xml:space="preserve"> for at least 8 hours to ac</w:t>
+        <w:t>Prior to the MRE exams, phantoms were kept in different rooms at different temperatures (20°C and 23.9°C)  overnight for at least 8 hours to ac</w:t>
       </w:r>
       <w:r>
         <w:t xml:space="preserve">hieve temperature equilibrium. </w:t>
@@ -1208,23 +1175,7 @@
     </w:p>
     <w:p>
       <w:r>
-        <w:t>The phantoms were distributed among 15 sites (12 included in the current analysis) for measurements on commercial clinical SWS-capable systems (</w:t>
-      </w:r>
-      <w:proofErr w:type="spellStart"/>
-      <w:r>
-        <w:t>Fibroscan</w:t>
-      </w:r>
-      <w:proofErr w:type="spellEnd"/>
-      <w:r>
-        <w:t xml:space="preserve">, Philips, Siemens S2000, SSI </w:t>
-      </w:r>
-      <w:proofErr w:type="spellStart"/>
-      <w:r>
-        <w:t>Aixplorer</w:t>
-      </w:r>
-      <w:proofErr w:type="spellEnd"/>
-      <w:r>
-        <w:t xml:space="preserve">) as well as experimental systems under development in some labs. </w:t>
+        <w:t xml:space="preserve">The phantoms were distributed among 15 sites (12 included in the current analysis) for measurements on commercial clinical SWS-capable systems (Fibroscan, Philips, Siemens S2000, SSI Aixplorer) as well as experimental systems under development in some labs. </w:t>
       </w:r>
     </w:p>
     <w:p>
@@ -1374,15 +1325,7 @@
         <w:fldChar w:fldCharType="end"/>
       </w:r>
       <w:r>
-        <w:t xml:space="preserve"> show the aggregate SWS measurements from </w:t>
-      </w:r>
-      <w:proofErr w:type="gramStart"/>
-      <w:r>
-        <w:t>all of</w:t>
-      </w:r>
-      <w:proofErr w:type="gramEnd"/>
-      <w:r>
-        <w:t xml:space="preserve"> the sites and systems grouped by unique </w:t>
+        <w:t xml:space="preserve"> show the aggregate SWS measurements from all of the sites and systems grouped by unique </w:t>
       </w:r>
       <w:r>
         <w:t xml:space="preserve">site and system, respectively, for the soft (blue) and stiff (green) phantoms at all 3 focal depths (3.0, 4.5 and 7.0 cm).  </w:t>
@@ -1573,27 +1516,14 @@
                             <w:r>
                               <w:t xml:space="preserve">Figure </w:t>
                             </w:r>
-                            <w:r>
-                              <w:fldChar w:fldCharType="begin"/>
-                            </w:r>
-                            <w:r>
-                              <w:instrText xml:space="preserve"> SEQ Figure \* ARABIC </w:instrText>
-                            </w:r>
-                            <w:r>
-                              <w:fldChar w:fldCharType="separate"/>
-                            </w:r>
-                            <w:r>
-                              <w:rPr>
-                                <w:noProof/>
-                              </w:rPr>
-                              <w:t>1</w:t>
-                            </w:r>
-                            <w:r>
-                              <w:rPr>
-                                <w:noProof/>
-                              </w:rPr>
-                              <w:fldChar w:fldCharType="end"/>
-                            </w:r>
+                            <w:fldSimple w:instr=" SEQ Figure \* ARABIC ">
+                              <w:r>
+                                <w:rPr>
+                                  <w:noProof/>
+                                </w:rPr>
+                                <w:t>1</w:t>
+                              </w:r>
+                            </w:fldSimple>
                             <w:bookmarkEnd w:id="4"/>
                             <w:r>
                               <w:t>: Calibration measurements on all the softer (E1786) and stiffer (E1787) elastic ultrasound phantoms and MRE phantoms (E1788) using a Duke sequence at 3 different focal depths (40, 60 80 mm).  The dashed-orange line in each plot represents the grand mean of all measurements made in the ultrasound phantoms for each plot: 0.907</w:t>
@@ -1696,27 +1626,14 @@
                       <w:r>
                         <w:t xml:space="preserve">Figure </w:t>
                       </w:r>
-                      <w:r>
-                        <w:fldChar w:fldCharType="begin"/>
-                      </w:r>
-                      <w:r>
-                        <w:instrText xml:space="preserve"> SEQ Figure \* ARABIC </w:instrText>
-                      </w:r>
-                      <w:r>
-                        <w:fldChar w:fldCharType="separate"/>
-                      </w:r>
-                      <w:r>
-                        <w:rPr>
-                          <w:noProof/>
-                        </w:rPr>
-                        <w:t>1</w:t>
-                      </w:r>
-                      <w:r>
-                        <w:rPr>
-                          <w:noProof/>
-                        </w:rPr>
-                        <w:fldChar w:fldCharType="end"/>
-                      </w:r>
+                      <w:fldSimple w:instr=" SEQ Figure \* ARABIC ">
+                        <w:r>
+                          <w:rPr>
+                            <w:noProof/>
+                          </w:rPr>
+                          <w:t>1</w:t>
+                        </w:r>
+                      </w:fldSimple>
                       <w:bookmarkEnd w:id="5"/>
                       <w:r>
                         <w:t>: Calibration measurements on all the softer (E1786) and stiffer (E1787) elastic ultrasound phantoms and MRE phantoms (E1788) using a Duke sequence at 3 different focal depths (40, 60 80 mm).  The dashed-orange line in each plot represents the grand mean of all measurements made in the ultrasound phantoms for each plot: 0.907</w:t>
@@ -1943,27 +1860,14 @@
       <w:r>
         <w:t xml:space="preserve">Figure </w:t>
       </w:r>
-      <w:r>
-        <w:fldChar w:fldCharType="begin"/>
-      </w:r>
-      <w:r>
-        <w:instrText xml:space="preserve"> SEQ Figure \* ARABIC </w:instrText>
-      </w:r>
-      <w:r>
-        <w:fldChar w:fldCharType="separate"/>
-      </w:r>
-      <w:r>
-        <w:rPr>
-          <w:noProof/>
-        </w:rPr>
-        <w:t>2</w:t>
-      </w:r>
-      <w:r>
-        <w:rPr>
-          <w:noProof/>
-        </w:rPr>
-        <w:fldChar w:fldCharType="end"/>
-      </w:r>
+      <w:fldSimple w:instr=" SEQ Figure \* ARABIC ">
+        <w:r>
+          <w:rPr>
+            <w:noProof/>
+          </w:rPr>
+          <w:t>2</w:t>
+        </w:r>
+      </w:fldSimple>
       <w:bookmarkEnd w:id="6"/>
       <w:r>
         <w:t xml:space="preserve">: Aggregate SWS data in the soft (blue) and stiff (green) </w:t>
@@ -1984,27 +1888,14 @@
       <w:r>
         <w:t xml:space="preserve">Figure </w:t>
       </w:r>
-      <w:r>
-        <w:fldChar w:fldCharType="begin"/>
-      </w:r>
-      <w:r>
-        <w:instrText xml:space="preserve"> SEQ Figure \* ARABIC </w:instrText>
-      </w:r>
-      <w:r>
-        <w:fldChar w:fldCharType="separate"/>
-      </w:r>
-      <w:r>
-        <w:rPr>
-          <w:noProof/>
-        </w:rPr>
-        <w:t>3</w:t>
-      </w:r>
-      <w:r>
-        <w:rPr>
-          <w:noProof/>
-        </w:rPr>
-        <w:fldChar w:fldCharType="end"/>
-      </w:r>
+      <w:fldSimple w:instr=" SEQ Figure \* ARABIC ">
+        <w:r>
+          <w:rPr>
+            <w:noProof/>
+          </w:rPr>
+          <w:t>3</w:t>
+        </w:r>
+      </w:fldSimple>
       <w:bookmarkEnd w:id="7"/>
       <w:r>
         <w:t xml:space="preserve">: All the </w:t>
@@ -2109,27 +2000,14 @@
       <w:r>
         <w:t xml:space="preserve">Figure </w:t>
       </w:r>
-      <w:r>
-        <w:fldChar w:fldCharType="begin"/>
-      </w:r>
-      <w:r>
-        <w:instrText xml:space="preserve"> SEQ Figure \* ARABIC </w:instrText>
-      </w:r>
-      <w:r>
-        <w:fldChar w:fldCharType="separate"/>
-      </w:r>
-      <w:r>
-        <w:rPr>
-          <w:noProof/>
-        </w:rPr>
-        <w:t>4</w:t>
-      </w:r>
-      <w:r>
-        <w:rPr>
-          <w:noProof/>
-        </w:rPr>
-        <w:fldChar w:fldCharType="end"/>
-      </w:r>
+      <w:fldSimple w:instr=" SEQ Figure \* ARABIC ">
+        <w:r>
+          <w:rPr>
+            <w:noProof/>
+          </w:rPr>
+          <w:t>4</w:t>
+        </w:r>
+      </w:fldSimple>
       <w:bookmarkEnd w:id="8"/>
       <w:r>
         <w:t xml:space="preserve">: Aggregate SWS measurements in the soft (blue) and stiff (green) </w:t>
@@ -2206,27 +2084,14 @@
         <w:lastRenderedPageBreak/>
         <w:t xml:space="preserve">Figure </w:t>
       </w:r>
-      <w:r>
-        <w:fldChar w:fldCharType="begin"/>
-      </w:r>
-      <w:r>
-        <w:instrText xml:space="preserve"> SEQ Figure \* ARABIC </w:instrText>
-      </w:r>
-      <w:r>
-        <w:fldChar w:fldCharType="separate"/>
-      </w:r>
-      <w:r>
-        <w:rPr>
-          <w:noProof/>
-        </w:rPr>
-        <w:t>5</w:t>
-      </w:r>
-      <w:r>
-        <w:rPr>
-          <w:noProof/>
-        </w:rPr>
-        <w:fldChar w:fldCharType="end"/>
-      </w:r>
+      <w:fldSimple w:instr=" SEQ Figure \* ARABIC ">
+        <w:r>
+          <w:rPr>
+            <w:noProof/>
+          </w:rPr>
+          <w:t>5</w:t>
+        </w:r>
+      </w:fldSimple>
       <w:bookmarkEnd w:id="9"/>
       <w:r>
         <w:t xml:space="preserve">: Aggregate SWS measurements in the soft (blue) and stiff (green) </w:t>
@@ -2324,21 +2189,7 @@
               <w:rPr>
                 <w:b/>
               </w:rPr>
-              <w:t xml:space="preserve">Mean </w:t>
-            </w:r>
-            <w:proofErr w:type="spellStart"/>
-            <w:r>
-              <w:rPr>
-                <w:b/>
-              </w:rPr>
-              <w:t>Std</w:t>
-            </w:r>
-            <w:proofErr w:type="spellEnd"/>
-            <w:r>
-              <w:rPr>
-                <w:b/>
-              </w:rPr>
-              <w:t xml:space="preserve"> Dev (%)</w:t>
+              <w:t>Mean Std Dev (%)</w:t>
             </w:r>
           </w:p>
         </w:tc>
@@ -2553,27 +2404,14 @@
       <w:r>
         <w:t xml:space="preserve">Table </w:t>
       </w:r>
-      <w:r>
-        <w:fldChar w:fldCharType="begin"/>
-      </w:r>
-      <w:r>
-        <w:instrText xml:space="preserve"> SEQ Table \* ARABIC </w:instrText>
-      </w:r>
-      <w:r>
-        <w:fldChar w:fldCharType="separate"/>
-      </w:r>
-      <w:r>
-        <w:rPr>
-          <w:noProof/>
-        </w:rPr>
-        <w:t>2</w:t>
-      </w:r>
-      <w:r>
-        <w:rPr>
-          <w:noProof/>
-        </w:rPr>
-        <w:fldChar w:fldCharType="end"/>
-      </w:r>
+      <w:fldSimple w:instr=" SEQ Table \* ARABIC ">
+        <w:r>
+          <w:rPr>
+            <w:noProof/>
+          </w:rPr>
+          <w:t>2</w:t>
+        </w:r>
+      </w:fldSimple>
       <w:bookmarkEnd w:id="10"/>
       <w:r>
         <w:t>: Mean system bias and standard deviations across all measurement sites and focal configurations.</w:t>
@@ -2642,21 +2480,7 @@
               <w:rPr>
                 <w:b/>
               </w:rPr>
-              <w:t xml:space="preserve">Mean </w:t>
-            </w:r>
-            <w:proofErr w:type="spellStart"/>
-            <w:r>
-              <w:rPr>
-                <w:b/>
-              </w:rPr>
-              <w:t>Std</w:t>
-            </w:r>
-            <w:proofErr w:type="spellEnd"/>
-            <w:r>
-              <w:rPr>
-                <w:b/>
-              </w:rPr>
-              <w:t xml:space="preserve"> Dev (%)</w:t>
+              <w:t>Mean Std Dev (%)</w:t>
             </w:r>
           </w:p>
         </w:tc>
@@ -3248,27 +3072,14 @@
       <w:r>
         <w:t xml:space="preserve">Table </w:t>
       </w:r>
-      <w:r>
-        <w:fldChar w:fldCharType="begin"/>
-      </w:r>
-      <w:r>
-        <w:instrText xml:space="preserve"> SEQ Table \* ARABIC </w:instrText>
-      </w:r>
-      <w:r>
-        <w:fldChar w:fldCharType="separate"/>
-      </w:r>
-      <w:r>
-        <w:rPr>
-          <w:noProof/>
-        </w:rPr>
-        <w:t>3</w:t>
-      </w:r>
-      <w:r>
-        <w:rPr>
-          <w:noProof/>
-        </w:rPr>
-        <w:fldChar w:fldCharType="end"/>
-      </w:r>
+      <w:fldSimple w:instr=" SEQ Table \* ARABIC ">
+        <w:r>
+          <w:rPr>
+            <w:noProof/>
+          </w:rPr>
+          <w:t>3</w:t>
+        </w:r>
+      </w:fldSimple>
       <w:bookmarkEnd w:id="12"/>
       <w:r>
         <w:t xml:space="preserve">: Mean SWS bias and standard deviation across all </w:t>
@@ -3277,15 +3088,7 @@
         <w:t xml:space="preserve">Phase I </w:t>
       </w:r>
       <w:r>
-        <w:t xml:space="preserve">phantom measurements made with all systems as a function of unique site.  Site G data was excluded from </w:t>
-      </w:r>
-      <w:proofErr w:type="gramStart"/>
-      <w:r>
-        <w:t>all of</w:t>
-      </w:r>
-      <w:proofErr w:type="gramEnd"/>
-      <w:r>
-        <w:t xml:space="preserve"> the analysis in this manuscript given that it was an extreme outlier compared to all of the other site data.</w:t>
+        <w:t>phantom measurements made with all systems as a function of unique site.  Site G data was excluded from all of the analysis in this manuscript given that it was an extreme outlier compared to all of the other site data.</w:t>
       </w:r>
     </w:p>
     <w:tbl>
@@ -3325,14 +3128,12 @@
                 <w:b/>
               </w:rPr>
             </w:pPr>
-            <w:proofErr w:type="spellStart"/>
             <w:r>
               <w:rPr>
                 <w:b/>
               </w:rPr>
               <w:t>Df</w:t>
             </w:r>
-            <w:proofErr w:type="spellEnd"/>
           </w:p>
         </w:tc>
         <w:tc>
@@ -3349,16 +3150,8 @@
               <w:rPr>
                 <w:b/>
               </w:rPr>
-              <w:t xml:space="preserve">Sum </w:t>
-            </w:r>
-            <w:proofErr w:type="spellStart"/>
-            <w:r>
-              <w:rPr>
-                <w:b/>
-              </w:rPr>
-              <w:t>Sq</w:t>
-            </w:r>
-            <w:proofErr w:type="spellEnd"/>
+              <w:t>Sum Sq</w:t>
+            </w:r>
           </w:p>
         </w:tc>
         <w:tc>
@@ -3375,16 +3168,8 @@
               <w:rPr>
                 <w:b/>
               </w:rPr>
-              <w:t xml:space="preserve">Mean </w:t>
-            </w:r>
-            <w:proofErr w:type="spellStart"/>
-            <w:r>
-              <w:rPr>
-                <w:b/>
-              </w:rPr>
-              <w:t>Sq</w:t>
-            </w:r>
-            <w:proofErr w:type="spellEnd"/>
+              <w:t>Mean Sq</w:t>
+            </w:r>
           </w:p>
         </w:tc>
         <w:tc>
@@ -3774,27 +3559,14 @@
       <w:r>
         <w:t xml:space="preserve">Table </w:t>
       </w:r>
-      <w:r>
-        <w:fldChar w:fldCharType="begin"/>
-      </w:r>
-      <w:r>
-        <w:instrText xml:space="preserve"> SEQ Table \* ARABIC </w:instrText>
-      </w:r>
-      <w:r>
-        <w:fldChar w:fldCharType="separate"/>
-      </w:r>
-      <w:r>
-        <w:rPr>
-          <w:noProof/>
-        </w:rPr>
-        <w:t>4</w:t>
-      </w:r>
-      <w:r>
-        <w:rPr>
-          <w:noProof/>
-        </w:rPr>
-        <w:fldChar w:fldCharType="end"/>
-      </w:r>
+      <w:fldSimple w:instr=" SEQ Table \* ARABIC ">
+        <w:r>
+          <w:rPr>
+            <w:noProof/>
+          </w:rPr>
+          <w:t>4</w:t>
+        </w:r>
+      </w:fldSimple>
       <w:r>
         <w:t>: ANCOVA results</w:t>
       </w:r>
@@ -3880,27 +3652,14 @@
         </w:rPr>
         <w:commentReference w:id="13"/>
       </w:r>
-      <w:r>
-        <w:fldChar w:fldCharType="begin"/>
-      </w:r>
-      <w:r>
-        <w:instrText xml:space="preserve"> SEQ Figure \* ARABIC </w:instrText>
-      </w:r>
-      <w:r>
-        <w:fldChar w:fldCharType="separate"/>
-      </w:r>
-      <w:r>
-        <w:rPr>
-          <w:noProof/>
-        </w:rPr>
-        <w:t>6</w:t>
-      </w:r>
-      <w:r>
-        <w:rPr>
-          <w:noProof/>
-        </w:rPr>
-        <w:fldChar w:fldCharType="end"/>
-      </w:r>
+      <w:fldSimple w:instr=" SEQ Figure \* ARABIC ">
+        <w:r>
+          <w:rPr>
+            <w:noProof/>
+          </w:rPr>
+          <w:t>6</w:t>
+        </w:r>
+      </w:fldSimple>
       <w:r>
         <w:t>: MRE measurements of the soft (bl</w:t>
       </w:r>
@@ -4244,27 +4003,14 @@
                             <w:r>
                               <w:t xml:space="preserve">Figure </w:t>
                             </w:r>
-                            <w:r>
-                              <w:fldChar w:fldCharType="begin"/>
-                            </w:r>
-                            <w:r>
-                              <w:instrText xml:space="preserve"> SEQ Figure \* ARABIC </w:instrText>
-                            </w:r>
-                            <w:r>
-                              <w:fldChar w:fldCharType="separate"/>
-                            </w:r>
-                            <w:r>
-                              <w:rPr>
-                                <w:noProof/>
-                              </w:rPr>
-                              <w:t>7</w:t>
-                            </w:r>
-                            <w:r>
-                              <w:rPr>
-                                <w:noProof/>
-                              </w:rPr>
-                              <w:fldChar w:fldCharType="end"/>
-                            </w:r>
+                            <w:fldSimple w:instr=" SEQ Figure \* ARABIC ">
+                              <w:r>
+                                <w:rPr>
+                                  <w:noProof/>
+                                </w:rPr>
+                                <w:t>7</w:t>
+                              </w:r>
+                            </w:fldSimple>
                             <w:bookmarkEnd w:id="14"/>
                             <w:r>
                               <w:t>: Phase II phantoms measured with different systems with 3 different focal depth configurations (3.0, 4.5 and 7.0 cm).  The orange line on each plot represents the grand median value across all systems for each phantom.</w:t>
@@ -4300,27 +4046,14 @@
                       <w:r>
                         <w:t xml:space="preserve">Figure </w:t>
                       </w:r>
-                      <w:r>
-                        <w:fldChar w:fldCharType="begin"/>
-                      </w:r>
-                      <w:r>
-                        <w:instrText xml:space="preserve"> SEQ Figure \* ARABIC </w:instrText>
-                      </w:r>
-                      <w:r>
-                        <w:fldChar w:fldCharType="separate"/>
-                      </w:r>
-                      <w:r>
-                        <w:rPr>
-                          <w:noProof/>
-                        </w:rPr>
-                        <w:t>7</w:t>
-                      </w:r>
-                      <w:r>
-                        <w:rPr>
-                          <w:noProof/>
-                        </w:rPr>
-                        <w:fldChar w:fldCharType="end"/>
-                      </w:r>
+                      <w:fldSimple w:instr=" SEQ Figure \* ARABIC ">
+                        <w:r>
+                          <w:rPr>
+                            <w:noProof/>
+                          </w:rPr>
+                          <w:t>7</w:t>
+                        </w:r>
+                      </w:fldSimple>
                       <w:bookmarkEnd w:id="15"/>
                       <w:r>
                         <w:t>: Phase II phantoms measured with different systems with 3 different focal depth configurations (3.0, 4.5 and 7.0 cm).  The orange line on each plot represents the grand median value across all systems for each phantom.</w:t>
@@ -4386,27 +4119,14 @@
                             <w:r>
                               <w:t xml:space="preserve">Figure </w:t>
                             </w:r>
-                            <w:r>
-                              <w:fldChar w:fldCharType="begin"/>
-                            </w:r>
-                            <w:r>
-                              <w:instrText xml:space="preserve"> SEQ Figure \* ARABIC </w:instrText>
-                            </w:r>
-                            <w:r>
-                              <w:fldChar w:fldCharType="separate"/>
-                            </w:r>
-                            <w:r>
-                              <w:rPr>
-                                <w:noProof/>
-                              </w:rPr>
-                              <w:t>8</w:t>
-                            </w:r>
-                            <w:r>
-                              <w:rPr>
-                                <w:noProof/>
-                              </w:rPr>
-                              <w:fldChar w:fldCharType="end"/>
-                            </w:r>
+                            <w:fldSimple w:instr=" SEQ Figure \* ARABIC ">
+                              <w:r>
+                                <w:rPr>
+                                  <w:noProof/>
+                                </w:rPr>
+                                <w:t>8</w:t>
+                              </w:r>
+                            </w:fldSimple>
                             <w:bookmarkEnd w:id="16"/>
                             <w:r>
                               <w:t>: Examples of the differences in measured SWS in the Phase II phantoms when using the same manufacturer and model system at different measurement sites for the 4.5 cm focal depth.  Notice the bias and differences in variance as a function of site.  These two systems were example systems that we used at least 3 different sites for this comparison.</w:t>
@@ -4439,27 +4159,14 @@
                       <w:r>
                         <w:t xml:space="preserve">Figure </w:t>
                       </w:r>
-                      <w:r>
-                        <w:fldChar w:fldCharType="begin"/>
-                      </w:r>
-                      <w:r>
-                        <w:instrText xml:space="preserve"> SEQ Figure \* ARABIC </w:instrText>
-                      </w:r>
-                      <w:r>
-                        <w:fldChar w:fldCharType="separate"/>
-                      </w:r>
-                      <w:r>
-                        <w:rPr>
-                          <w:noProof/>
-                        </w:rPr>
-                        <w:t>8</w:t>
-                      </w:r>
-                      <w:r>
-                        <w:rPr>
-                          <w:noProof/>
-                        </w:rPr>
-                        <w:fldChar w:fldCharType="end"/>
-                      </w:r>
+                      <w:fldSimple w:instr=" SEQ Figure \* ARABIC ">
+                        <w:r>
+                          <w:rPr>
+                            <w:noProof/>
+                          </w:rPr>
+                          <w:t>8</w:t>
+                        </w:r>
+                      </w:fldSimple>
                       <w:bookmarkEnd w:id="17"/>
                       <w:r>
                         <w:t>: Examples of the differences in measured SWS in the Phase II phantoms when using the same manufacturer and model system at different measurement sites for the 4.5 cm focal depth.  Notice the bias and differences in variance as a function of site.  These two systems were example systems that we used at least 3 different sites for this comparison.</w:t>
@@ -4647,14 +4354,12 @@
                 <w:b/>
               </w:rPr>
             </w:pPr>
-            <w:proofErr w:type="spellStart"/>
             <w:r>
               <w:rPr>
                 <w:b/>
               </w:rPr>
               <w:t>Df</w:t>
             </w:r>
-            <w:proofErr w:type="spellEnd"/>
           </w:p>
         </w:tc>
         <w:tc>
@@ -4671,16 +4376,8 @@
               <w:rPr>
                 <w:b/>
               </w:rPr>
-              <w:t xml:space="preserve">Sum </w:t>
-            </w:r>
-            <w:proofErr w:type="spellStart"/>
-            <w:r>
-              <w:rPr>
-                <w:b/>
-              </w:rPr>
-              <w:t>Sq</w:t>
-            </w:r>
-            <w:proofErr w:type="spellEnd"/>
+              <w:t>Sum Sq</w:t>
+            </w:r>
           </w:p>
         </w:tc>
         <w:tc>
@@ -4697,16 +4394,8 @@
               <w:rPr>
                 <w:b/>
               </w:rPr>
-              <w:t xml:space="preserve">Mean </w:t>
-            </w:r>
-            <w:proofErr w:type="spellStart"/>
-            <w:r>
-              <w:rPr>
-                <w:b/>
-              </w:rPr>
-              <w:t>Sq</w:t>
-            </w:r>
-            <w:proofErr w:type="spellEnd"/>
+              <w:t>Mean Sq</w:t>
+            </w:r>
           </w:p>
         </w:tc>
         <w:tc>
@@ -5097,27 +4786,14 @@
       <w:r>
         <w:t xml:space="preserve">Table </w:t>
       </w:r>
-      <w:r>
-        <w:fldChar w:fldCharType="begin"/>
-      </w:r>
-      <w:r>
-        <w:instrText xml:space="preserve"> SEQ Table \* ARABIC </w:instrText>
-      </w:r>
-      <w:r>
-        <w:fldChar w:fldCharType="separate"/>
-      </w:r>
-      <w:r>
-        <w:rPr>
-          <w:noProof/>
-        </w:rPr>
-        <w:t>5</w:t>
-      </w:r>
-      <w:r>
-        <w:rPr>
-          <w:noProof/>
-        </w:rPr>
-        <w:fldChar w:fldCharType="end"/>
-      </w:r>
+      <w:fldSimple w:instr=" SEQ Table \* ARABIC ">
+        <w:r>
+          <w:rPr>
+            <w:noProof/>
+          </w:rPr>
+          <w:t>5</w:t>
+        </w:r>
+      </w:fldSimple>
       <w:bookmarkEnd w:id="18"/>
       <w:r>
         <w:t>: ANCOVA results in the Phase II phantoms.</w:t>
@@ -5196,67 +4872,103 @@
       <w:r>
         <w:t xml:space="preserve">Figure </w:t>
       </w:r>
-      <w:r>
-        <w:fldChar w:fldCharType="begin"/>
-      </w:r>
-      <w:r>
-        <w:instrText xml:space="preserve"> SEQ Figure \* ARABIC </w:instrText>
-      </w:r>
-      <w:r>
-        <w:fldChar w:fldCharType="separate"/>
-      </w:r>
+      <w:fldSimple w:instr=" SEQ Figure \* ARABIC ">
+        <w:r>
+          <w:rPr>
+            <w:noProof/>
+          </w:rPr>
+          <w:t>9</w:t>
+        </w:r>
+      </w:fldSimple>
+      <w:r>
+        <w:t xml:space="preserve">: Comparison of aggregate ultrasound SWS data—shown as violin distributions—across </w:t>
+      </w:r>
+      <w:r>
+        <w:t>all systems and</w:t>
+      </w:r>
+      <w:r>
+        <w:t xml:space="preserve"> sites </w:t>
+      </w:r>
+      <w:r>
+        <w:t xml:space="preserve">at a focal depth of 4.5 cm </w:t>
+      </w:r>
+      <w:r>
+        <w:t xml:space="preserve">for each phantom, compared with discrete MRE measurements made at frequencies ranging from 60—200 Hz at temperatures of 20 (circles) and 24 (triangles) degrees Celsius.  </w:t>
+      </w:r>
+      <w:r>
+        <w:t xml:space="preserve">The black box within each violin plot represents the interquartile range of the data, with the white circle representing the median value.  Vertical lines extend away from each violin distribution to represent 1.5x the standard deviation of the data.  The surrounding shape represent the probability density of the data.  </w:t>
+      </w:r>
+      <w:r>
+        <w:t>Note that—as expected for a viscoelastic material—each phantom demonstrates an increase in reconstructed MRE shear wave speed with increasing frequency.  The warmer environment leads to an overall decrease in the shear stiffness of the phantoms.  Overall, MRE measurements made at frequencies ranging from 100-200 Hz match the overall ultrasound SWS measurements.</w:t>
+      </w:r>
+    </w:p>
+    <w:p>
       <w:r>
         <w:rPr>
           <w:noProof/>
         </w:rPr>
-        <w:t>9</w:t>
-      </w:r>
+        <w:drawing>
+          <wp:inline distT="0" distB="0" distL="0" distR="0" wp14:anchorId="0E188064" wp14:editId="143EDF6B">
+            <wp:extent cx="4682490" cy="3121660"/>
+            <wp:effectExtent l="0" t="0" r="3810" b="2540"/>
+            <wp:docPr id="9" name="Picture 9"/>
+            <wp:cNvGraphicFramePr>
+              <a:graphicFrameLocks xmlns:a="http://schemas.openxmlformats.org/drawingml/2006/main" noChangeAspect="1"/>
+            </wp:cNvGraphicFramePr>
+            <a:graphic xmlns:a="http://schemas.openxmlformats.org/drawingml/2006/main">
+              <a:graphicData uri="http://schemas.openxmlformats.org/drawingml/2006/picture">
+                <pic:pic xmlns:pic="http://schemas.openxmlformats.org/drawingml/2006/picture">
+                  <pic:nvPicPr>
+                    <pic:cNvPr id="9" name="temp_dependence.png"/>
+                    <pic:cNvPicPr/>
+                  </pic:nvPicPr>
+                  <pic:blipFill>
+                    <a:blip r:embed="rId31">
+                      <a:extLst>
+                        <a:ext uri="{28A0092B-C50C-407E-A947-70E740481C1C}">
+                          <a14:useLocalDpi xmlns:a14="http://schemas.microsoft.com/office/drawing/2010/main" val="0"/>
+                        </a:ext>
+                      </a:extLst>
+                    </a:blip>
+                    <a:stretch>
+                      <a:fillRect/>
+                    </a:stretch>
+                  </pic:blipFill>
+                  <pic:spPr>
+                    <a:xfrm>
+                      <a:off x="0" y="0"/>
+                      <a:ext cx="4683023" cy="3122015"/>
+                    </a:xfrm>
+                    <a:prstGeom prst="rect">
+                      <a:avLst/>
+                    </a:prstGeom>
+                  </pic:spPr>
+                </pic:pic>
+              </a:graphicData>
+            </a:graphic>
+          </wp:inline>
+        </w:drawing>
+      </w:r>
+    </w:p>
+    <w:p>
       <w:r>
         <w:rPr>
           <w:noProof/>
         </w:rPr>
-        <w:fldChar w:fldCharType="end"/>
-      </w:r>
-      <w:r>
-        <w:t xml:space="preserve">: Comparison of aggregate ultrasound SWS data—shown as violin distributions—across </w:t>
-      </w:r>
-      <w:r>
-        <w:t>all systems and</w:t>
-      </w:r>
-      <w:r>
-        <w:t xml:space="preserve"> sites </w:t>
-      </w:r>
-      <w:r>
-        <w:t xml:space="preserve">at a focal depth of 4.5 cm </w:t>
-      </w:r>
-      <w:r>
-        <w:t xml:space="preserve">for each phantom, compared with discrete MRE measurements made at frequencies ranging from 60—200 Hz at temperatures of 20 (circles) and 24 (triangles) degrees Celsius.  </w:t>
-      </w:r>
-      <w:r>
-        <w:t xml:space="preserve">The black box within each violin plot represents the interquartile range of the data, with the white circle representing the median value.  Vertical lines extend away from each violin distribution to represent 1.5x the standard deviation of the data.  The surrounding shape represent the probability density of the data.  </w:t>
-      </w:r>
-      <w:r>
-        <w:t>Note that—as expected for a viscoelastic material—each phantom demonstrates an increase in reconstructed MRE shear wave speed with increasing frequency.  The warmer environment leads to an overall decrease in the shear stiffness of the phantoms.  Overall, MRE measurements made at frequencies ranging from 100-200 Hz match the overall ultrasound SWS measurements.</w:t>
-      </w:r>
-    </w:p>
-    <w:p>
-      <w:r>
-        <w:rPr>
-          <w:noProof/>
-        </w:rPr>
+        <w:lastRenderedPageBreak/>
         <mc:AlternateContent>
           <mc:Choice Requires="wps">
             <w:drawing>
-              <wp:anchor distT="0" distB="0" distL="114300" distR="114300" simplePos="0" relativeHeight="251670528" behindDoc="0" locked="0" layoutInCell="1" allowOverlap="1" wp14:anchorId="557569E1" wp14:editId="20649854">
+              <wp:anchor distT="0" distB="0" distL="114300" distR="114300" simplePos="0" relativeHeight="251670528" behindDoc="0" locked="0" layoutInCell="1" allowOverlap="1" wp14:anchorId="557569E1" wp14:editId="262A523F">
                 <wp:simplePos x="0" y="0"/>
-                <wp:positionH relativeFrom="column">
-                  <wp:posOffset>904875</wp:posOffset>
+                <wp:positionH relativeFrom="margin">
+                  <wp:align>center</wp:align>
                 </wp:positionH>
                 <wp:positionV relativeFrom="paragraph">
-                  <wp:posOffset>2948940</wp:posOffset>
+                  <wp:posOffset>243205</wp:posOffset>
                 </wp:positionV>
                 <wp:extent cx="4132580" cy="635"/>
-                <wp:effectExtent l="0" t="0" r="0" b="0"/>
+                <wp:effectExtent l="0" t="0" r="1270" b="635"/>
                 <wp:wrapSquare wrapText="bothSides"/>
                 <wp:docPr id="29" name="Text Box 29"/>
                 <wp:cNvGraphicFramePr/>
@@ -5291,37 +5003,16 @@
                             <w:r>
                               <w:t xml:space="preserve">Figure </w:t>
                             </w:r>
+                            <w:fldSimple w:instr=" SEQ Figure \* ARABIC ">
+                              <w:r>
+                                <w:rPr>
+                                  <w:noProof/>
+                                </w:rPr>
+                                <w:t>10</w:t>
+                              </w:r>
+                            </w:fldSimple>
                             <w:r>
-                              <w:fldChar w:fldCharType="begin"/>
-                            </w:r>
-                            <w:r>
-                              <w:instrText xml:space="preserve"> SEQ Figure \* ARABIC </w:instrText>
-                            </w:r>
-                            <w:r>
-                              <w:fldChar w:fldCharType="separate"/>
-                            </w:r>
-                            <w:r>
-                              <w:rPr>
-                                <w:noProof/>
-                              </w:rPr>
-                              <w:t>10</w:t>
-                            </w:r>
-                            <w:r>
-                              <w:rPr>
-                                <w:noProof/>
-                              </w:rPr>
-                              <w:fldChar w:fldCharType="end"/>
-                            </w:r>
-                            <w:r>
-                              <w:t>: Temperature dependence of a Phase I (E1786-9) and equivalent Phase II (E2348</w:t>
-                            </w:r>
-                            <w:proofErr w:type="gramStart"/>
-                            <w:r>
-                              <w:t>-[</w:t>
-                            </w:r>
-                            <w:proofErr w:type="gramEnd"/>
-                            <w:r>
-                              <w:t xml:space="preserve">1-3]) phantoms as a function of temperature ranging from 18—30 </w:t>
+                              <w:t xml:space="preserve">: Temperature dependence of a Phase I (E1786-9) and equivalent Phase II (E2348-[1-3]) phantoms as a function of temperature ranging from 18—30 </w:t>
                             </w:r>
                             <w:r>
                               <w:rPr>
@@ -5349,7 +5040,7 @@
           </mc:Choice>
           <mc:Fallback>
             <w:pict>
-              <v:shape w14:anchorId="557569E1" id="Text Box 29" o:spid="_x0000_s1029" type="#_x0000_t202" style="position:absolute;margin-left:71.25pt;margin-top:232.2pt;width:325.4pt;height:.05pt;z-index:251670528;visibility:visible;mso-wrap-style:square;mso-wrap-distance-left:9pt;mso-wrap-distance-top:0;mso-wrap-distance-right:9pt;mso-wrap-distance-bottom:0;mso-position-horizontal:absolute;mso-position-horizontal-relative:text;mso-position-vertical:absolute;mso-position-vertical-relative:text;v-text-anchor:top" o:gfxdata="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" stroked="f">
+              <v:shape w14:anchorId="557569E1" id="Text Box 29" o:spid="_x0000_s1029" type="#_x0000_t202" style="position:absolute;margin-left:0;margin-top:19.15pt;width:325.4pt;height:.05pt;z-index:251670528;visibility:visible;mso-wrap-style:square;mso-wrap-distance-left:9pt;mso-wrap-distance-top:0;mso-wrap-distance-right:9pt;mso-wrap-distance-bottom:0;mso-position-horizontal:center;mso-position-horizontal-relative:margin;mso-position-vertical:absolute;mso-position-vertical-relative:text;v-text-anchor:top" o:gfxdata="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" stroked="f">
                 <v:textbox style="mso-fit-shape-to-text:t" inset="0,0,0,0">
                   <w:txbxContent>
                     <w:p>
@@ -5362,37 +5053,16 @@
                       <w:r>
                         <w:t xml:space="preserve">Figure </w:t>
                       </w:r>
+                      <w:fldSimple w:instr=" SEQ Figure \* ARABIC ">
+                        <w:r>
+                          <w:rPr>
+                            <w:noProof/>
+                          </w:rPr>
+                          <w:t>10</w:t>
+                        </w:r>
+                      </w:fldSimple>
                       <w:r>
-                        <w:fldChar w:fldCharType="begin"/>
-                      </w:r>
-                      <w:r>
-                        <w:instrText xml:space="preserve"> SEQ Figure \* ARABIC </w:instrText>
-                      </w:r>
-                      <w:r>
-                        <w:fldChar w:fldCharType="separate"/>
-                      </w:r>
-                      <w:r>
-                        <w:rPr>
-                          <w:noProof/>
-                        </w:rPr>
-                        <w:t>10</w:t>
-                      </w:r>
-                      <w:r>
-                        <w:rPr>
-                          <w:noProof/>
-                        </w:rPr>
-                        <w:fldChar w:fldCharType="end"/>
-                      </w:r>
-                      <w:r>
-                        <w:t>: Temperature dependence of a Phase I (E1786-9) and equivalent Phase II (E2348</w:t>
-                      </w:r>
-                      <w:proofErr w:type="gramStart"/>
-                      <w:r>
-                        <w:t>-[</w:t>
-                      </w:r>
-                      <w:proofErr w:type="gramEnd"/>
-                      <w:r>
-                        <w:t xml:space="preserve">1-3]) phantoms as a function of temperature ranging from 18—30 </w:t>
+                        <w:t xml:space="preserve">: Temperature dependence of a Phase I (E1786-9) and equivalent Phase II (E2348-[1-3]) phantoms as a function of temperature ranging from 18—30 </w:t>
                       </w:r>
                       <w:r>
                         <w:rPr>
@@ -5406,79 +5076,11 @@
                     </w:p>
                   </w:txbxContent>
                 </v:textbox>
-                <w10:wrap type="square"/>
+                <w10:wrap type="square" anchorx="margin"/>
               </v:shape>
             </w:pict>
           </mc:Fallback>
         </mc:AlternateContent>
-      </w:r>
-      <w:commentRangeStart w:id="19"/>
-      <w:r>
-        <w:rPr>
-          <w:noProof/>
-        </w:rPr>
-        <w:drawing>
-          <wp:anchor distT="0" distB="0" distL="114300" distR="114300" simplePos="0" relativeHeight="251668480" behindDoc="0" locked="0" layoutInCell="1" allowOverlap="1" wp14:anchorId="0296F062" wp14:editId="2E35434F">
-            <wp:simplePos x="0" y="0"/>
-            <wp:positionH relativeFrom="column">
-              <wp:align>center</wp:align>
-            </wp:positionH>
-            <wp:positionV relativeFrom="paragraph">
-              <wp:posOffset>2938</wp:posOffset>
-            </wp:positionV>
-            <wp:extent cx="4133088" cy="2889504"/>
-            <wp:effectExtent l="0" t="0" r="1270" b="6350"/>
-            <wp:wrapTopAndBottom/>
-            <wp:docPr id="28" name="Picture 28"/>
-            <wp:cNvGraphicFramePr>
-              <a:graphicFrameLocks xmlns:a="http://schemas.openxmlformats.org/drawingml/2006/main" noChangeAspect="1"/>
-            </wp:cNvGraphicFramePr>
-            <a:graphic xmlns:a="http://schemas.openxmlformats.org/drawingml/2006/main">
-              <a:graphicData uri="http://schemas.openxmlformats.org/drawingml/2006/picture">
-                <pic:pic xmlns:pic="http://schemas.openxmlformats.org/drawingml/2006/picture">
-                  <pic:nvPicPr>
-                    <pic:cNvPr id="28" name="QIBA Phase 2 SWS_temp.png"/>
-                    <pic:cNvPicPr/>
-                  </pic:nvPicPr>
-                  <pic:blipFill>
-                    <a:blip r:embed="rId31" cstate="print">
-                      <a:extLst>
-                        <a:ext uri="{28A0092B-C50C-407E-A947-70E740481C1C}">
-                          <a14:useLocalDpi xmlns:a14="http://schemas.microsoft.com/office/drawing/2010/main" val="0"/>
-                        </a:ext>
-                      </a:extLst>
-                    </a:blip>
-                    <a:stretch>
-                      <a:fillRect/>
-                    </a:stretch>
-                  </pic:blipFill>
-                  <pic:spPr>
-                    <a:xfrm>
-                      <a:off x="0" y="0"/>
-                      <a:ext cx="4133088" cy="2889504"/>
-                    </a:xfrm>
-                    <a:prstGeom prst="rect">
-                      <a:avLst/>
-                    </a:prstGeom>
-                  </pic:spPr>
-                </pic:pic>
-              </a:graphicData>
-            </a:graphic>
-            <wp14:sizeRelH relativeFrom="margin">
-              <wp14:pctWidth>0</wp14:pctWidth>
-            </wp14:sizeRelH>
-            <wp14:sizeRelV relativeFrom="margin">
-              <wp14:pctHeight>0</wp14:pctHeight>
-            </wp14:sizeRelV>
-          </wp:anchor>
-        </w:drawing>
-      </w:r>
-      <w:commentRangeEnd w:id="19"/>
-      <w:r>
-        <w:rPr>
-          <w:rStyle w:val="CommentReference"/>
-        </w:rPr>
-        <w:commentReference w:id="19"/>
       </w:r>
     </w:p>
     <w:p/>
@@ -5487,8 +5089,10 @@
     <w:p/>
     <w:p/>
     <w:p/>
-    <w:p/>
-    <w:p/>
+    <w:p>
+      <w:bookmarkStart w:id="19" w:name="_GoBack"/>
+      <w:bookmarkEnd w:id="19"/>
+    </w:p>
     <w:p/>
     <w:p/>
     <w:p/>
@@ -5551,36 +5155,20 @@
       <w:r>
         <w:t xml:space="preserve">Figure </w:t>
       </w:r>
-      <w:r>
-        <w:fldChar w:fldCharType="begin"/>
-      </w:r>
-      <w:r>
-        <w:instrText xml:space="preserve"> SEQ Figure \* ARABIC </w:instrText>
-      </w:r>
-      <w:r>
-        <w:fldChar w:fldCharType="separate"/>
-      </w:r>
-      <w:r>
-        <w:rPr>
-          <w:noProof/>
-        </w:rPr>
-        <w:t>11</w:t>
-      </w:r>
-      <w:r>
-        <w:rPr>
-          <w:noProof/>
-        </w:rPr>
-        <w:fldChar w:fldCharType="end"/>
-      </w:r>
+      <w:fldSimple w:instr=" SEQ Figure \* ARABIC ">
+        <w:r>
+          <w:rPr>
+            <w:noProof/>
+          </w:rPr>
+          <w:t>11</w:t>
+        </w:r>
+      </w:fldSimple>
       <w:r>
         <w:t>: Measurements demonstrating the longitudinal stability of the Phase II phantoms using the shear wave phase velocity at 200 Hz and the linear slope of the shear wave phase velocity centered at 200 Hz as representative metrics.</w:t>
       </w:r>
     </w:p>
     <w:p/>
-    <w:p>
-      <w:bookmarkStart w:id="20" w:name="_GoBack"/>
-      <w:bookmarkEnd w:id="20"/>
-    </w:p>
+    <w:p/>
     <w:p/>
     <w:p/>
     <w:p/>
@@ -5748,18 +5336,18 @@
       <w:pPr>
         <w:pStyle w:val="Heading2"/>
       </w:pPr>
-      <w:commentRangeStart w:id="21"/>
+      <w:commentRangeStart w:id="20"/>
       <w:r>
         <w:t>Acknowledgements</w:t>
       </w:r>
-      <w:commentRangeEnd w:id="21"/>
+      <w:commentRangeEnd w:id="20"/>
       <w:r>
         <w:rPr>
           <w:rStyle w:val="CommentReference"/>
           <w:rFonts w:asciiTheme="minorHAnsi" w:eastAsiaTheme="minorHAnsi" w:hAnsiTheme="minorHAnsi" w:cstheme="minorBidi"/>
           <w:color w:val="auto"/>
         </w:rPr>
-        <w:commentReference w:id="21"/>
+        <w:commentReference w:id="20"/>
       </w:r>
     </w:p>
     <w:p>
@@ -9646,15 +9234,7 @@
         <w:annotationRef/>
       </w:r>
       <w:r>
-        <w:t xml:space="preserve">Need to cite </w:t>
-      </w:r>
-      <w:proofErr w:type="gramStart"/>
-      <w:r>
-        <w:t>all of</w:t>
-      </w:r>
-      <w:proofErr w:type="gramEnd"/>
-      <w:r>
-        <w:t xml:space="preserve"> the consensus papers.</w:t>
+        <w:t>Need to cite all of the consensus papers.</w:t>
       </w:r>
     </w:p>
   </w:comment>
@@ -9712,31 +9292,7 @@
       </w:r>
     </w:p>
   </w:comment>
-  <w:comment w:id="19" w:author="Mark Palmeri" w:date="2017-10-26T15:59:00Z" w:initials="MP">
-    <w:p>
-      <w:pPr>
-        <w:pStyle w:val="CommentText"/>
-      </w:pPr>
-      <w:r>
-        <w:rPr>
-          <w:rStyle w:val="CommentReference"/>
-        </w:rPr>
-        <w:annotationRef/>
-      </w:r>
-      <w:r>
-        <w:t xml:space="preserve">need to regenerate using </w:t>
-      </w:r>
-      <w:proofErr w:type="spellStart"/>
-      <w:r>
-        <w:t>Matplotlib</w:t>
-      </w:r>
-      <w:proofErr w:type="spellEnd"/>
-      <w:r>
-        <w:t>/Seaborn</w:t>
-      </w:r>
-    </w:p>
-  </w:comment>
-  <w:comment w:id="21" w:author="Mark Palmeri" w:date="2017-08-02T10:15:00Z" w:initials="MP">
+  <w:comment w:id="20" w:author="Mark Palmeri" w:date="2017-08-02T10:15:00Z" w:initials="MP">
     <w:p>
       <w:pPr>
         <w:pStyle w:val="CommentText"/>
@@ -9761,7 +9317,6 @@
   <w15:commentEx w15:paraId="37A98CDE" w15:done="0"/>
   <w15:commentEx w15:paraId="7B1B5F32" w15:done="0"/>
   <w15:commentEx w15:paraId="3C9E49F1" w15:done="0"/>
-  <w15:commentEx w15:paraId="1E639EB3" w15:done="0"/>
   <w15:commentEx w15:paraId="425E6453" w15:done="0"/>
 </w15:commentsEx>
 </file>
@@ -9772,7 +9327,6 @@
   <w16cid:commentId w16cid:paraId="37A98CDE" w16cid:durableId="1D9C8683"/>
   <w16cid:commentId w16cid:paraId="7B1B5F32" w16cid:durableId="1D9C8690"/>
   <w16cid:commentId w16cid:paraId="3C9E49F1" w16cid:durableId="1D9C891A"/>
-  <w16cid:commentId w16cid:paraId="1E639EB3" w16cid:durableId="1D9C84C8"/>
   <w16cid:commentId w16cid:paraId="425E6453" w16cid:durableId="1D2C24AF"/>
 </w16cid:commentsIds>
 </file>
@@ -10752,7 +10306,7 @@
 </file>
 
 <file path=customXml/itemProps1.xml><?xml version="1.0" encoding="utf-8"?>
-<ds:datastoreItem xmlns:ds="http://schemas.openxmlformats.org/officeDocument/2006/customXml" ds:itemID="{9AC678A0-F0DC-4170-9E2D-A897F36328B5}">
+<ds:datastoreItem xmlns:ds="http://schemas.openxmlformats.org/officeDocument/2006/customXml" ds:itemID="{275B938F-2966-40AE-8F17-EAE174808312}">
   <ds:schemaRefs>
     <ds:schemaRef ds:uri="http://schemas.openxmlformats.org/officeDocument/2006/bibliography"/>
   </ds:schemaRefs>

</xml_diff>